<commit_message>
Third Iteration - Testing
</commit_message>
<xml_diff>
--- a/Documentation/Time log - Second iteration.docx
+++ b/Documentation/Time log - Second iteration.docx
@@ -212,16 +212,6 @@
           <w:rtl w:val="0"/>
         </w:rPr>
         <w:t xml:space="preserve">After you make the diagrams and start the coding according to your design, you might not be able to follow it due to some restrictions, which means that you have to do some alterations to the current sequence diagram, which takes additional time etc. It is a good tool to display functionality, but it takes a lot more time than you would think. </w:t>
-      </w:r>
-    </w:p>
-    <w:p>
-      <w:pPr>
-        <w:rPr/>
-      </w:pPr>
-      <w:r>
-        <w:rPr>
-          <w:rtl w:val="0"/>
-        </w:rPr>
       </w:r>
     </w:p>
     <w:sectPr>

</xml_diff>